<commit_message>
Added selenium_latest.sif, updated readme
</commit_message>
<xml_diff>
--- a/doc/README.docx
+++ b/doc/README.docx
@@ -263,12 +263,16 @@
       <w:r>
         <w:t xml:space="preserve">section of the documentation. The list of available scripts is as follows:</w:t>
       </w:r>
-      <w:r>
-        <w:t xml:space="preserve"> </w:t>
-      </w:r>
-      <w:r>
-        <w:t xml:space="preserve">### Bash</w:t>
-      </w:r>
+    </w:p>
+    <w:p>
+      <w:pPr>
+        <w:pStyle w:val="Heading3"/>
+      </w:pPr>
+      <w:bookmarkStart w:id="24" w:name="bash"/>
+      <w:r>
+        <w:t xml:space="preserve">Bash</w:t>
+      </w:r>
+      <w:bookmarkEnd w:id="24"/>
     </w:p>
     <w:p>
       <w:pPr>
@@ -334,11 +338,11 @@
       <w:pPr>
         <w:pStyle w:val="Heading2"/>
       </w:pPr>
-      <w:bookmarkStart w:id="24" w:name="modules"/>
+      <w:bookmarkStart w:id="25" w:name="modules"/>
       <w:r>
         <w:t xml:space="preserve">Modules</w:t>
       </w:r>
-      <w:bookmarkEnd w:id="24"/>
+      <w:bookmarkEnd w:id="25"/>
     </w:p>
     <w:p>
       <w:pPr>
@@ -350,7 +354,7 @@
       <w:r>
         <w:t xml:space="preserve"> </w:t>
       </w:r>
-      <w:hyperlink r:id="rId25">
+      <w:hyperlink r:id="rId26">
         <w:r>
           <w:rPr>
             <w:rStyle w:val="Hyperlink"/>
@@ -417,11 +421,11 @@
       <w:pPr>
         <w:pStyle w:val="Heading2"/>
       </w:pPr>
-      <w:bookmarkStart w:id="26" w:name="singularity-definition-files"/>
+      <w:bookmarkStart w:id="27" w:name="singularity-definition-files"/>
       <w:r>
         <w:t xml:space="preserve">Singularity Definition Files</w:t>
       </w:r>
-      <w:bookmarkEnd w:id="26"/>
+      <w:bookmarkEnd w:id="27"/>
     </w:p>
     <w:p>
       <w:pPr>
@@ -433,7 +437,7 @@
       <w:r>
         <w:t xml:space="preserve"> </w:t>
       </w:r>
-      <w:hyperlink r:id="rId27">
+      <w:hyperlink r:id="rId28">
         <w:r>
           <w:rPr>
             <w:rStyle w:val="Hyperlink"/>
@@ -447,7 +451,7 @@
       <w:r>
         <w:t xml:space="preserve"> </w:t>
       </w:r>
-      <w:hyperlink r:id="rId28">
+      <w:hyperlink r:id="rId29">
         <w:r>
           <w:rPr>
             <w:rStyle w:val="Hyperlink"/>
@@ -586,13 +590,25 @@
     </w:p>
     <w:p>
       <w:pPr>
+        <w:pStyle w:val="Compact"/>
+        <w:numPr>
+          <w:numId w:val="1005"/>
+          <w:ilvl w:val="0"/>
+        </w:numPr>
+      </w:pPr>
+      <w:r>
+        <w:t xml:space="preserve">Selenium</w:t>
+      </w:r>
+    </w:p>
+    <w:p>
+      <w:pPr>
         <w:pStyle w:val="Heading2"/>
       </w:pPr>
-      <w:bookmarkStart w:id="29" w:name="installers"/>
+      <w:bookmarkStart w:id="30" w:name="installers"/>
       <w:r>
         <w:t xml:space="preserve">Installers</w:t>
       </w:r>
-      <w:bookmarkEnd w:id="29"/>
+      <w:bookmarkEnd w:id="30"/>
     </w:p>
     <w:p>
       <w:pPr>
@@ -666,11 +682,11 @@
       <w:pPr>
         <w:pStyle w:val="Heading1"/>
       </w:pPr>
-      <w:bookmarkStart w:id="30" w:name="how-to-use"/>
+      <w:bookmarkStart w:id="31" w:name="how-to-use"/>
       <w:r>
         <w:t xml:space="preserve">How-to-Use</w:t>
       </w:r>
-      <w:bookmarkEnd w:id="30"/>
+      <w:bookmarkEnd w:id="31"/>
     </w:p>
     <w:p>
       <w:pPr>
@@ -979,6 +995,23 @@
     </w:p>
     <w:p>
       <w:pPr>
+        <w:pStyle w:val="Compact"/>
+        <w:numPr>
+          <w:numId w:val="1010"/>
+          <w:ilvl w:val="1"/>
+        </w:numPr>
+      </w:pPr>
+      <w:hyperlink w:anchor="selenium">
+        <w:r>
+          <w:rPr>
+            <w:rStyle w:val="Hyperlink"/>
+          </w:rPr>
+          <w:t xml:space="preserve">Selenium</w:t>
+        </w:r>
+      </w:hyperlink>
+    </w:p>
+    <w:p>
+      <w:pPr>
         <w:numPr>
           <w:numId w:val="1007"/>
           <w:ilvl w:val="0"/>
@@ -1077,21 +1110,21 @@
       <w:pPr>
         <w:pStyle w:val="Heading2"/>
       </w:pPr>
-      <w:bookmarkStart w:id="31" w:name="scripts-1"/>
+      <w:bookmarkStart w:id="32" w:name="scripts-1"/>
       <w:r>
         <w:t xml:space="preserve">Scripts</w:t>
       </w:r>
-      <w:bookmarkEnd w:id="31"/>
+      <w:bookmarkEnd w:id="32"/>
     </w:p>
     <w:p>
       <w:pPr>
         <w:pStyle w:val="Heading3"/>
       </w:pPr>
-      <w:bookmarkStart w:id="32" w:name="collecter"/>
+      <w:bookmarkStart w:id="33" w:name="collecter"/>
       <w:r>
         <w:t xml:space="preserve">collecter</w:t>
       </w:r>
-      <w:bookmarkEnd w:id="32"/>
+      <w:bookmarkEnd w:id="33"/>
     </w:p>
     <w:p>
       <w:pPr>
@@ -1278,11 +1311,11 @@
       <w:pPr>
         <w:pStyle w:val="Heading4"/>
       </w:pPr>
-      <w:bookmarkStart w:id="33" w:name="update-842020"/>
+      <w:bookmarkStart w:id="34" w:name="update-842020"/>
       <w:r>
         <w:t xml:space="preserve">Update 8/4/2020</w:t>
       </w:r>
-      <w:bookmarkEnd w:id="33"/>
+      <w:bookmarkEnd w:id="34"/>
     </w:p>
     <w:p>
       <w:pPr>
@@ -1424,18 +1457,18 @@
       <w:pPr>
         <w:pStyle w:val="Heading1"/>
       </w:pPr>
-      <w:bookmarkStart w:id="34" w:name="section"/>
-      <w:bookmarkEnd w:id="34"/>
+      <w:bookmarkStart w:id="35" w:name="section"/>
+      <w:bookmarkEnd w:id="35"/>
     </w:p>
     <w:p>
       <w:pPr>
         <w:pStyle w:val="Heading3"/>
       </w:pPr>
-      <w:bookmarkStart w:id="35" w:name="gathero"/>
+      <w:bookmarkStart w:id="36" w:name="gathero"/>
       <w:r>
         <w:t xml:space="preserve">gathero</w:t>
       </w:r>
-      <w:bookmarkEnd w:id="35"/>
+      <w:bookmarkEnd w:id="36"/>
     </w:p>
     <w:p>
       <w:pPr>
@@ -1772,18 +1805,18 @@
       <w:pPr>
         <w:pStyle w:val="Heading1"/>
       </w:pPr>
-      <w:bookmarkStart w:id="36" w:name="section-1"/>
-      <w:bookmarkEnd w:id="36"/>
+      <w:bookmarkStart w:id="37" w:name="section-1"/>
+      <w:bookmarkEnd w:id="37"/>
     </w:p>
     <w:p>
       <w:pPr>
         <w:pStyle w:val="Heading3"/>
       </w:pPr>
-      <w:bookmarkStart w:id="37" w:name="relink_work_scratch"/>
+      <w:bookmarkStart w:id="38" w:name="relink_work_scratch"/>
       <w:r>
         <w:t xml:space="preserve">relink_work_scratch</w:t>
       </w:r>
-      <w:bookmarkEnd w:id="37"/>
+      <w:bookmarkEnd w:id="38"/>
     </w:p>
     <w:p>
       <w:pPr>
@@ -2023,18 +2056,18 @@
       <w:pPr>
         <w:pStyle w:val="Heading1"/>
       </w:pPr>
-      <w:bookmarkStart w:id="38" w:name="section-2"/>
-      <w:bookmarkEnd w:id="38"/>
+      <w:bookmarkStart w:id="39" w:name="section-2"/>
+      <w:bookmarkEnd w:id="39"/>
     </w:p>
     <w:p>
       <w:pPr>
         <w:pStyle w:val="Heading3"/>
       </w:pPr>
-      <w:bookmarkStart w:id="39" w:name="setup_comsol_symlink"/>
+      <w:bookmarkStart w:id="40" w:name="setup_comsol_symlink"/>
       <w:r>
         <w:t xml:space="preserve">setup_comsol_symlink</w:t>
       </w:r>
-      <w:bookmarkEnd w:id="39"/>
+      <w:bookmarkEnd w:id="40"/>
     </w:p>
     <w:p>
       <w:pPr>
@@ -2133,18 +2166,18 @@
       <w:pPr>
         <w:pStyle w:val="Heading1"/>
       </w:pPr>
-      <w:bookmarkStart w:id="40" w:name="section-3"/>
-      <w:bookmarkEnd w:id="40"/>
+      <w:bookmarkStart w:id="41" w:name="section-3"/>
+      <w:bookmarkEnd w:id="41"/>
     </w:p>
     <w:p>
       <w:pPr>
         <w:pStyle w:val="Heading3"/>
       </w:pPr>
-      <w:bookmarkStart w:id="41" w:name="setup_conda_symlink"/>
+      <w:bookmarkStart w:id="42" w:name="setup_conda_symlink"/>
       <w:r>
         <w:t xml:space="preserve">setup_conda_symlink</w:t>
       </w:r>
-      <w:bookmarkEnd w:id="41"/>
+      <w:bookmarkEnd w:id="42"/>
     </w:p>
     <w:p>
       <w:pPr>
@@ -2217,28 +2250,28 @@
       <w:pPr>
         <w:pStyle w:val="Heading1"/>
       </w:pPr>
-      <w:bookmarkStart w:id="42" w:name="section-4"/>
-      <w:bookmarkEnd w:id="42"/>
+      <w:bookmarkStart w:id="43" w:name="section-4"/>
+      <w:bookmarkEnd w:id="43"/>
     </w:p>
     <w:p>
       <w:pPr>
         <w:pStyle w:val="Heading2"/>
       </w:pPr>
-      <w:bookmarkStart w:id="43" w:name="modules-1"/>
+      <w:bookmarkStart w:id="44" w:name="modules-1"/>
       <w:r>
         <w:t xml:space="preserve">Modules</w:t>
       </w:r>
-      <w:bookmarkEnd w:id="43"/>
+      <w:bookmarkEnd w:id="44"/>
     </w:p>
     <w:p>
       <w:pPr>
         <w:pStyle w:val="Heading3"/>
       </w:pPr>
-      <w:bookmarkStart w:id="44" w:name="julia"/>
+      <w:bookmarkStart w:id="45" w:name="julia"/>
       <w:r>
         <w:t xml:space="preserve">Julia</w:t>
       </w:r>
-      <w:bookmarkEnd w:id="44"/>
+      <w:bookmarkEnd w:id="45"/>
     </w:p>
     <w:p>
       <w:pPr>
@@ -2286,11 +2319,11 @@
       <w:pPr>
         <w:pStyle w:val="Heading4"/>
       </w:pPr>
-      <w:bookmarkStart w:id="45" w:name="julia-1.4.2"/>
+      <w:bookmarkStart w:id="46" w:name="julia-1.4.2"/>
       <w:r>
         <w:t xml:space="preserve">Julia 1.4.2</w:t>
       </w:r>
-      <w:bookmarkEnd w:id="45"/>
+      <w:bookmarkEnd w:id="46"/>
     </w:p>
     <w:p>
       <w:pPr>
@@ -2348,11 +2381,11 @@
       <w:pPr>
         <w:pStyle w:val="Heading4"/>
       </w:pPr>
-      <w:bookmarkStart w:id="46" w:name="julia-1.5.0"/>
+      <w:bookmarkStart w:id="47" w:name="julia-1.5.0"/>
       <w:r>
         <w:t xml:space="preserve">Julia 1.5.0</w:t>
       </w:r>
-      <w:bookmarkEnd w:id="46"/>
+      <w:bookmarkEnd w:id="47"/>
     </w:p>
     <w:p>
       <w:pPr>
@@ -2410,18 +2443,18 @@
       <w:pPr>
         <w:pStyle w:val="Heading1"/>
       </w:pPr>
-      <w:bookmarkStart w:id="47" w:name="section-5"/>
-      <w:bookmarkEnd w:id="47"/>
+      <w:bookmarkStart w:id="48" w:name="section-5"/>
+      <w:bookmarkEnd w:id="48"/>
     </w:p>
     <w:p>
       <w:pPr>
         <w:pStyle w:val="Heading3"/>
       </w:pPr>
-      <w:bookmarkStart w:id="48" w:name="pandoc"/>
+      <w:bookmarkStart w:id="49" w:name="pandoc"/>
       <w:r>
         <w:t xml:space="preserve">pandoc</w:t>
       </w:r>
-      <w:bookmarkEnd w:id="48"/>
+      <w:bookmarkEnd w:id="49"/>
     </w:p>
     <w:p>
       <w:pPr>
@@ -2606,11 +2639,11 @@
       <w:pPr>
         <w:pStyle w:val="Heading3"/>
       </w:pPr>
-      <w:bookmarkStart w:id="49" w:name="scripts-2"/>
+      <w:bookmarkStart w:id="50" w:name="scripts-2"/>
       <w:r>
         <w:t xml:space="preserve">scripts</w:t>
       </w:r>
-      <w:bookmarkEnd w:id="49"/>
+      <w:bookmarkEnd w:id="50"/>
     </w:p>
     <w:p>
       <w:pPr>
@@ -2732,28 +2765,28 @@
       <w:pPr>
         <w:pStyle w:val="Heading1"/>
       </w:pPr>
-      <w:bookmarkStart w:id="50" w:name="section-6"/>
-      <w:bookmarkEnd w:id="50"/>
+      <w:bookmarkStart w:id="51" w:name="section-6"/>
+      <w:bookmarkEnd w:id="51"/>
     </w:p>
     <w:p>
       <w:pPr>
         <w:pStyle w:val="Heading2"/>
       </w:pPr>
-      <w:bookmarkStart w:id="51" w:name="singularity-definition-files-1"/>
+      <w:bookmarkStart w:id="52" w:name="singularity-definition-files-1"/>
       <w:r>
         <w:t xml:space="preserve">Singularity Definition Files</w:t>
       </w:r>
-      <w:bookmarkEnd w:id="51"/>
+      <w:bookmarkEnd w:id="52"/>
     </w:p>
     <w:p>
       <w:pPr>
         <w:pStyle w:val="Heading3"/>
       </w:pPr>
-      <w:bookmarkStart w:id="52" w:name="cadabra2"/>
+      <w:bookmarkStart w:id="53" w:name="cadabra2"/>
       <w:r>
         <w:t xml:space="preserve">Cadabra2</w:t>
       </w:r>
-      <w:bookmarkEnd w:id="52"/>
+      <w:bookmarkEnd w:id="53"/>
     </w:p>
     <w:p>
       <w:pPr>
@@ -2869,18 +2902,18 @@
       <w:pPr>
         <w:pStyle w:val="Heading1"/>
       </w:pPr>
-      <w:bookmarkStart w:id="53" w:name="section-7"/>
-      <w:bookmarkEnd w:id="53"/>
+      <w:bookmarkStart w:id="54" w:name="section-7"/>
+      <w:bookmarkEnd w:id="54"/>
     </w:p>
     <w:p>
       <w:pPr>
         <w:pStyle w:val="Heading3"/>
       </w:pPr>
-      <w:bookmarkStart w:id="54" w:name="calc-def"/>
+      <w:bookmarkStart w:id="55" w:name="calc-def"/>
       <w:r>
         <w:t xml:space="preserve">calc-def</w:t>
       </w:r>
-      <w:bookmarkEnd w:id="54"/>
+      <w:bookmarkEnd w:id="55"/>
     </w:p>
     <w:p>
       <w:pPr>
@@ -2946,18 +2979,18 @@
       <w:pPr>
         <w:pStyle w:val="Heading1"/>
       </w:pPr>
-      <w:bookmarkStart w:id="55" w:name="section-8"/>
-      <w:bookmarkEnd w:id="55"/>
+      <w:bookmarkStart w:id="56" w:name="section-8"/>
+      <w:bookmarkEnd w:id="56"/>
     </w:p>
     <w:p>
       <w:pPr>
         <w:pStyle w:val="Heading3"/>
       </w:pPr>
-      <w:bookmarkStart w:id="56" w:name="deeplearning-toolbox"/>
+      <w:bookmarkStart w:id="57" w:name="deeplearning-toolbox"/>
       <w:r>
         <w:t xml:space="preserve">Deeplearning Toolbox</w:t>
       </w:r>
-      <w:bookmarkEnd w:id="56"/>
+      <w:bookmarkEnd w:id="57"/>
     </w:p>
     <w:p>
       <w:pPr>
@@ -3054,18 +3087,18 @@
       <w:pPr>
         <w:pStyle w:val="Heading1"/>
       </w:pPr>
-      <w:bookmarkStart w:id="57" w:name="section-9"/>
-      <w:bookmarkEnd w:id="57"/>
+      <w:bookmarkStart w:id="58" w:name="section-9"/>
+      <w:bookmarkEnd w:id="58"/>
     </w:p>
     <w:p>
       <w:pPr>
         <w:pStyle w:val="Heading3"/>
       </w:pPr>
-      <w:bookmarkStart w:id="58" w:name="hic-pro"/>
+      <w:bookmarkStart w:id="59" w:name="hic-pro"/>
       <w:r>
         <w:t xml:space="preserve">HiC-Pro</w:t>
       </w:r>
-      <w:bookmarkEnd w:id="58"/>
+      <w:bookmarkEnd w:id="59"/>
     </w:p>
     <w:p>
       <w:pPr>
@@ -3204,18 +3237,18 @@
       <w:pPr>
         <w:pStyle w:val="Heading1"/>
       </w:pPr>
-      <w:bookmarkStart w:id="59" w:name="section-10"/>
-      <w:bookmarkEnd w:id="59"/>
+      <w:bookmarkStart w:id="60" w:name="section-10"/>
+      <w:bookmarkEnd w:id="60"/>
     </w:p>
     <w:p>
       <w:pPr>
         <w:pStyle w:val="Heading3"/>
       </w:pPr>
-      <w:bookmarkStart w:id="60" w:name="laynii-def"/>
+      <w:bookmarkStart w:id="61" w:name="laynii-def"/>
       <w:r>
         <w:t xml:space="preserve">LAYNII-def</w:t>
       </w:r>
-      <w:bookmarkEnd w:id="60"/>
+      <w:bookmarkEnd w:id="61"/>
     </w:p>
     <w:p>
       <w:pPr>
@@ -3229,18 +3262,18 @@
       <w:pPr>
         <w:pStyle w:val="Heading1"/>
       </w:pPr>
-      <w:bookmarkStart w:id="61" w:name="section-11"/>
-      <w:bookmarkEnd w:id="61"/>
+      <w:bookmarkStart w:id="62" w:name="section-11"/>
+      <w:bookmarkEnd w:id="62"/>
     </w:p>
     <w:p>
       <w:pPr>
         <w:pStyle w:val="Heading3"/>
       </w:pPr>
-      <w:bookmarkStart w:id="62" w:name="libbi"/>
+      <w:bookmarkStart w:id="63" w:name="libbi"/>
       <w:r>
         <w:t xml:space="preserve">Libbi</w:t>
       </w:r>
-      <w:bookmarkEnd w:id="62"/>
+      <w:bookmarkEnd w:id="63"/>
     </w:p>
     <w:p>
       <w:pPr>
@@ -3254,18 +3287,18 @@
       <w:pPr>
         <w:pStyle w:val="Heading1"/>
       </w:pPr>
-      <w:bookmarkStart w:id="63" w:name="section-12"/>
-      <w:bookmarkEnd w:id="63"/>
+      <w:bookmarkStart w:id="64" w:name="section-12"/>
+      <w:bookmarkEnd w:id="64"/>
     </w:p>
     <w:p>
       <w:pPr>
         <w:pStyle w:val="Heading3"/>
       </w:pPr>
-      <w:bookmarkStart w:id="64" w:name="nlopt"/>
+      <w:bookmarkStart w:id="65" w:name="nlopt"/>
       <w:r>
         <w:t xml:space="preserve">NLopt</w:t>
       </w:r>
-      <w:bookmarkEnd w:id="64"/>
+      <w:bookmarkEnd w:id="65"/>
     </w:p>
     <w:p>
       <w:pPr>
@@ -3279,18 +3312,18 @@
       <w:pPr>
         <w:pStyle w:val="Heading1"/>
       </w:pPr>
-      <w:bookmarkStart w:id="65" w:name="section-13"/>
-      <w:bookmarkEnd w:id="65"/>
+      <w:bookmarkStart w:id="66" w:name="section-13"/>
+      <w:bookmarkEnd w:id="66"/>
     </w:p>
     <w:p>
       <w:pPr>
         <w:pStyle w:val="Heading3"/>
       </w:pPr>
-      <w:bookmarkStart w:id="66" w:name="rstudio-base"/>
+      <w:bookmarkStart w:id="67" w:name="rstudio-base"/>
       <w:r>
         <w:t xml:space="preserve">RStudio Base</w:t>
       </w:r>
-      <w:bookmarkEnd w:id="66"/>
+      <w:bookmarkEnd w:id="67"/>
     </w:p>
     <w:p>
       <w:pPr>
@@ -3304,26 +3337,16 @@
       <w:pPr>
         <w:pStyle w:val="Heading1"/>
       </w:pPr>
-      <w:bookmarkStart w:id="67" w:name="section-14"/>
-      <w:bookmarkEnd w:id="67"/>
-    </w:p>
-    <w:p>
-      <w:pPr>
-        <w:pStyle w:val="Heading2"/>
-      </w:pPr>
-      <w:bookmarkStart w:id="68" w:name="installers-1"/>
-      <w:r>
-        <w:t xml:space="preserve">Installers</w:t>
-      </w:r>
+      <w:bookmarkStart w:id="68" w:name="section-14"/>
       <w:bookmarkEnd w:id="68"/>
     </w:p>
     <w:p>
       <w:pPr>
         <w:pStyle w:val="Heading3"/>
       </w:pPr>
-      <w:bookmarkStart w:id="69" w:name="calc"/>
-      <w:r>
-        <w:t xml:space="preserve">calc</w:t>
+      <w:bookmarkStart w:id="69" w:name="selenium"/>
+      <w:r>
+        <w:t xml:space="preserve">Selenium</w:t>
       </w:r>
       <w:bookmarkEnd w:id="69"/>
     </w:p>
@@ -3332,22 +3355,7 @@
         <w:pStyle w:val="FirstParagraph"/>
       </w:pPr>
       <w:r>
-        <w:t xml:space="preserve">I built this installer to help users locally install calc. This script does nothing fancy, but it does download my calc container stored in the cloud and move the module file to its respective directory. This file can executed anywhere as all it depends on is the</w:t>
-      </w:r>
-      <w:r>
-        <w:t xml:space="preserve"> </w:t>
-      </w:r>
-      <w:r>
-        <w:rPr>
-          <w:rStyle w:val="VerbatimChar"/>
-        </w:rPr>
-        <w:t xml:space="preserve">${HOME}</w:t>
-      </w:r>
-      <w:r>
-        <w:t xml:space="preserve"> </w:t>
-      </w:r>
-      <w:r>
-        <w:t xml:space="preserve">bash environment variable. The one major improvement however is that this installer can use a local copy of the calc container, instead of always having to download it from the cloud. Just package the container inside of the tar archive!</w:t>
+        <w:t xml:space="preserve">Selenium is a suite of tools for automating web browsers. For this container, the web browser is Firefox ESR. I originally made this container for user so that they could collect data from a website that they were working on, but I thought that it would be cool to make the container available to all users on the cluster. Also, who doesn’t want a newer version of Firefox?</w:t>
       </w:r>
     </w:p>
     <w:p>
@@ -3355,7 +3363,7 @@
         <w:pStyle w:val="BodyText"/>
       </w:pPr>
       <w:r>
-        <w:t xml:space="preserve">You can use the following instructions to construct the installer:</w:t>
+        <w:t xml:space="preserve">In order to launch Firefox, use the following command:</w:t>
       </w:r>
     </w:p>
     <w:p>
@@ -3370,35 +3378,23 @@
       </w:r>
       <w:r>
         <w:rPr>
-          <w:rStyle w:val="FunctionTok"/>
-        </w:rPr>
-        <w:t xml:space="preserve">tar</w:t>
-      </w:r>
-      <w:r>
-        <w:rPr>
-          <w:rStyle w:val="NormalTok"/>
-        </w:rPr>
-        <w:t xml:space="preserve"> -czvf calc_installer.tar.gz calc  #=</w:t>
-      </w:r>
-      <w:r>
-        <w:rPr>
-          <w:rStyle w:val="OperatorTok"/>
-        </w:rPr>
-        <w:t xml:space="preserve">&gt;</w:t>
-      </w:r>
-      <w:r>
-        <w:rPr>
-          <w:rStyle w:val="NormalTok"/>
-        </w:rPr>
-        <w:t xml:space="preserve"> Clone installers directory</w:t>
-      </w:r>
-    </w:p>
-    <w:p>
-      <w:pPr>
-        <w:pStyle w:val="FirstParagraph"/>
-      </w:pPr>
-      <w:r>
-        <w:t xml:space="preserve">Then, send the tar file to the user and have them execute the following commands:</w:t>
+          <w:rStyle w:val="ExtensionTok"/>
+        </w:rPr>
+        <w:t xml:space="preserve">singularity</w:t>
+      </w:r>
+      <w:r>
+        <w:rPr>
+          <w:rStyle w:val="NormalTok"/>
+        </w:rPr>
+        <w:t xml:space="preserve"> exec --bind ~:/run selenium_latest.sif firefox-esr</w:t>
+      </w:r>
+    </w:p>
+    <w:p>
+      <w:pPr>
+        <w:pStyle w:val="FirstParagraph"/>
+      </w:pPr>
+      <w:r>
+        <w:t xml:space="preserve">I also installed jupyter notebook inside the container because it was the prefered development environment for the user. You can open jupyter notebook inside the container using the following command:</w:t>
       </w:r>
     </w:p>
     <w:p>
@@ -3413,144 +3409,23 @@
       </w:r>
       <w:r>
         <w:rPr>
-          <w:rStyle w:val="FunctionTok"/>
-        </w:rPr>
-        <w:t xml:space="preserve">tar</w:t>
-      </w:r>
-      <w:r>
-        <w:rPr>
-          <w:rStyle w:val="NormalTok"/>
-        </w:rPr>
-        <w:t xml:space="preserve"> -xzvf calc_installer.tar.gz</w:t>
-      </w:r>
-      <w:r>
-        <w:br w:type="textWrapping"/>
-      </w:r>
-      <w:r>
-        <w:rPr>
-          <w:rStyle w:val="NormalTok"/>
-        </w:rPr>
-        <w:t xml:space="preserve">$ </w:t>
-      </w:r>
-      <w:r>
-        <w:rPr>
-          <w:rStyle w:val="BuiltInTok"/>
-        </w:rPr>
-        <w:t xml:space="preserve">cd</w:t>
-      </w:r>
-      <w:r>
-        <w:rPr>
-          <w:rStyle w:val="NormalTok"/>
-        </w:rPr>
-        <w:t xml:space="preserve"> calc</w:t>
-      </w:r>
-      <w:r>
-        <w:br w:type="textWrapping"/>
-      </w:r>
-      <w:r>
-        <w:rPr>
-          <w:rStyle w:val="NormalTok"/>
-        </w:rPr>
-        <w:t xml:space="preserve">$ </w:t>
-      </w:r>
-      <w:r>
-        <w:rPr>
-          <w:rStyle w:val="FunctionTok"/>
-        </w:rPr>
-        <w:t xml:space="preserve">chmod</w:t>
-      </w:r>
-      <w:r>
-        <w:rPr>
-          <w:rStyle w:val="NormalTok"/>
-        </w:rPr>
-        <w:t xml:space="preserve"> +x INSTALL</w:t>
-      </w:r>
-      <w:r>
-        <w:br w:type="textWrapping"/>
-      </w:r>
-      <w:r>
-        <w:rPr>
-          <w:rStyle w:val="NormalTok"/>
-        </w:rPr>
-        <w:t xml:space="preserve">$ </w:t>
-      </w:r>
-      <w:r>
-        <w:rPr>
           <w:rStyle w:val="ExtensionTok"/>
         </w:rPr>
-        <w:t xml:space="preserve">./INSTALL</w:t>
-      </w:r>
-    </w:p>
-    <w:p>
-      <w:pPr>
-        <w:pStyle w:val="FirstParagraph"/>
-      </w:pPr>
-      <w:r>
-        <w:t xml:space="preserve">The user should then be able to access the module using the following commands:</w:t>
-      </w:r>
-    </w:p>
-    <w:p>
-      <w:pPr>
-        <w:pStyle w:val="SourceCode"/>
-      </w:pPr>
-      <w:r>
-        <w:rPr>
-          <w:rStyle w:val="NormalTok"/>
-        </w:rPr>
-        <w:t xml:space="preserve">$ </w:t>
-      </w:r>
-      <w:r>
-        <w:rPr>
-          <w:rStyle w:val="ExtensionTok"/>
-        </w:rPr>
-        <w:t xml:space="preserve">module</w:t>
-      </w:r>
-      <w:r>
-        <w:rPr>
-          <w:rStyle w:val="NormalTok"/>
-        </w:rPr>
-        <w:t xml:space="preserve"> use </w:t>
-      </w:r>
-      <w:r>
-        <w:rPr>
-          <w:rStyle w:val="VariableTok"/>
-        </w:rPr>
-        <w:t xml:space="preserve">${HOME}</w:t>
-      </w:r>
-      <w:r>
-        <w:rPr>
-          <w:rStyle w:val="NormalTok"/>
-        </w:rPr>
-        <w:t xml:space="preserve">/work/sw/modules</w:t>
-      </w:r>
-      <w:r>
-        <w:br w:type="textWrapping"/>
-      </w:r>
-      <w:r>
-        <w:rPr>
-          <w:rStyle w:val="NormalTok"/>
-        </w:rPr>
-        <w:t xml:space="preserve">$ </w:t>
-      </w:r>
-      <w:r>
-        <w:rPr>
-          <w:rStyle w:val="ExtensionTok"/>
-        </w:rPr>
-        <w:t xml:space="preserve">module</w:t>
-      </w:r>
-      <w:r>
-        <w:rPr>
-          <w:rStyle w:val="NormalTok"/>
-        </w:rPr>
-        <w:t xml:space="preserve"> load calc/2.12.7.1</w:t>
-      </w:r>
-    </w:p>
-    <w:p>
-      <w:pPr>
-        <w:pStyle w:val="FirstParagraph"/>
-      </w:pPr>
-      <w:r>
-        <w:t xml:space="preserve">Now the user should have their own LAYNII module!</w:t>
+        <w:t xml:space="preserve">singularity</w:t>
+      </w:r>
+      <w:r>
+        <w:rPr>
+          <w:rStyle w:val="NormalTok"/>
+        </w:rPr>
+        <w:t xml:space="preserve"> exec --bind ~:/run selenium_latest.sif jupyter notebook</w:t>
+      </w:r>
+    </w:p>
+    <w:p>
+      <w:pPr>
+        <w:pStyle w:val="FirstParagraph"/>
+      </w:pPr>
+      <w:r>
+        <w:t xml:space="preserve">Unfortunately, it is not available as a module, but the definition file is hosted here for safe keeping.</w:t>
       </w:r>
     </w:p>
     <w:p>
@@ -3562,13 +3437,266 @@
     </w:p>
     <w:p>
       <w:pPr>
+        <w:pStyle w:val="Heading2"/>
+      </w:pPr>
+      <w:bookmarkStart w:id="71" w:name="installers-1"/>
+      <w:r>
+        <w:t xml:space="preserve">Installers</w:t>
+      </w:r>
+      <w:bookmarkEnd w:id="71"/>
+    </w:p>
+    <w:p>
+      <w:pPr>
         <w:pStyle w:val="Heading3"/>
       </w:pPr>
-      <w:bookmarkStart w:id="71" w:name="laynii"/>
+      <w:bookmarkStart w:id="72" w:name="calc"/>
+      <w:r>
+        <w:t xml:space="preserve">calc</w:t>
+      </w:r>
+      <w:bookmarkEnd w:id="72"/>
+    </w:p>
+    <w:p>
+      <w:pPr>
+        <w:pStyle w:val="FirstParagraph"/>
+      </w:pPr>
+      <w:r>
+        <w:t xml:space="preserve">I built this installer to help users locally install calc. This script does nothing fancy, but it does download my calc container stored in the cloud and move the module file to its respective directory. This file can executed anywhere as all it depends on is the</w:t>
+      </w:r>
+      <w:r>
+        <w:t xml:space="preserve"> </w:t>
+      </w:r>
+      <w:r>
+        <w:rPr>
+          <w:rStyle w:val="VerbatimChar"/>
+        </w:rPr>
+        <w:t xml:space="preserve">${HOME}</w:t>
+      </w:r>
+      <w:r>
+        <w:t xml:space="preserve"> </w:t>
+      </w:r>
+      <w:r>
+        <w:t xml:space="preserve">bash environment variable. The one major improvement however is that this installer can use a local copy of the calc container, instead of always having to download it from the cloud. Just package the container inside of the tar archive!</w:t>
+      </w:r>
+    </w:p>
+    <w:p>
+      <w:pPr>
+        <w:pStyle w:val="BodyText"/>
+      </w:pPr>
+      <w:r>
+        <w:t xml:space="preserve">You can use the following instructions to construct the installer:</w:t>
+      </w:r>
+    </w:p>
+    <w:p>
+      <w:pPr>
+        <w:pStyle w:val="SourceCode"/>
+      </w:pPr>
+      <w:r>
+        <w:rPr>
+          <w:rStyle w:val="NormalTok"/>
+        </w:rPr>
+        <w:t xml:space="preserve">$ </w:t>
+      </w:r>
+      <w:r>
+        <w:rPr>
+          <w:rStyle w:val="FunctionTok"/>
+        </w:rPr>
+        <w:t xml:space="preserve">tar</w:t>
+      </w:r>
+      <w:r>
+        <w:rPr>
+          <w:rStyle w:val="NormalTok"/>
+        </w:rPr>
+        <w:t xml:space="preserve"> -czvf calc_installer.tar.gz calc  #=</w:t>
+      </w:r>
+      <w:r>
+        <w:rPr>
+          <w:rStyle w:val="OperatorTok"/>
+        </w:rPr>
+        <w:t xml:space="preserve">&gt;</w:t>
+      </w:r>
+      <w:r>
+        <w:rPr>
+          <w:rStyle w:val="NormalTok"/>
+        </w:rPr>
+        <w:t xml:space="preserve"> Clone installers directory</w:t>
+      </w:r>
+    </w:p>
+    <w:p>
+      <w:pPr>
+        <w:pStyle w:val="FirstParagraph"/>
+      </w:pPr>
+      <w:r>
+        <w:t xml:space="preserve">Then, send the tar file to the user and have them execute the following commands:</w:t>
+      </w:r>
+    </w:p>
+    <w:p>
+      <w:pPr>
+        <w:pStyle w:val="SourceCode"/>
+      </w:pPr>
+      <w:r>
+        <w:rPr>
+          <w:rStyle w:val="NormalTok"/>
+        </w:rPr>
+        <w:t xml:space="preserve">$ </w:t>
+      </w:r>
+      <w:r>
+        <w:rPr>
+          <w:rStyle w:val="FunctionTok"/>
+        </w:rPr>
+        <w:t xml:space="preserve">tar</w:t>
+      </w:r>
+      <w:r>
+        <w:rPr>
+          <w:rStyle w:val="NormalTok"/>
+        </w:rPr>
+        <w:t xml:space="preserve"> -xzvf calc_installer.tar.gz</w:t>
+      </w:r>
+      <w:r>
+        <w:br w:type="textWrapping"/>
+      </w:r>
+      <w:r>
+        <w:rPr>
+          <w:rStyle w:val="NormalTok"/>
+        </w:rPr>
+        <w:t xml:space="preserve">$ </w:t>
+      </w:r>
+      <w:r>
+        <w:rPr>
+          <w:rStyle w:val="BuiltInTok"/>
+        </w:rPr>
+        <w:t xml:space="preserve">cd</w:t>
+      </w:r>
+      <w:r>
+        <w:rPr>
+          <w:rStyle w:val="NormalTok"/>
+        </w:rPr>
+        <w:t xml:space="preserve"> calc</w:t>
+      </w:r>
+      <w:r>
+        <w:br w:type="textWrapping"/>
+      </w:r>
+      <w:r>
+        <w:rPr>
+          <w:rStyle w:val="NormalTok"/>
+        </w:rPr>
+        <w:t xml:space="preserve">$ </w:t>
+      </w:r>
+      <w:r>
+        <w:rPr>
+          <w:rStyle w:val="FunctionTok"/>
+        </w:rPr>
+        <w:t xml:space="preserve">chmod</w:t>
+      </w:r>
+      <w:r>
+        <w:rPr>
+          <w:rStyle w:val="NormalTok"/>
+        </w:rPr>
+        <w:t xml:space="preserve"> +x INSTALL</w:t>
+      </w:r>
+      <w:r>
+        <w:br w:type="textWrapping"/>
+      </w:r>
+      <w:r>
+        <w:rPr>
+          <w:rStyle w:val="NormalTok"/>
+        </w:rPr>
+        <w:t xml:space="preserve">$ </w:t>
+      </w:r>
+      <w:r>
+        <w:rPr>
+          <w:rStyle w:val="ExtensionTok"/>
+        </w:rPr>
+        <w:t xml:space="preserve">./INSTALL</w:t>
+      </w:r>
+    </w:p>
+    <w:p>
+      <w:pPr>
+        <w:pStyle w:val="FirstParagraph"/>
+      </w:pPr>
+      <w:r>
+        <w:t xml:space="preserve">The user should then be able to access the module using the following commands:</w:t>
+      </w:r>
+    </w:p>
+    <w:p>
+      <w:pPr>
+        <w:pStyle w:val="SourceCode"/>
+      </w:pPr>
+      <w:r>
+        <w:rPr>
+          <w:rStyle w:val="NormalTok"/>
+        </w:rPr>
+        <w:t xml:space="preserve">$ </w:t>
+      </w:r>
+      <w:r>
+        <w:rPr>
+          <w:rStyle w:val="ExtensionTok"/>
+        </w:rPr>
+        <w:t xml:space="preserve">module</w:t>
+      </w:r>
+      <w:r>
+        <w:rPr>
+          <w:rStyle w:val="NormalTok"/>
+        </w:rPr>
+        <w:t xml:space="preserve"> use </w:t>
+      </w:r>
+      <w:r>
+        <w:rPr>
+          <w:rStyle w:val="VariableTok"/>
+        </w:rPr>
+        <w:t xml:space="preserve">${HOME}</w:t>
+      </w:r>
+      <w:r>
+        <w:rPr>
+          <w:rStyle w:val="NormalTok"/>
+        </w:rPr>
+        <w:t xml:space="preserve">/work/sw/modules</w:t>
+      </w:r>
+      <w:r>
+        <w:br w:type="textWrapping"/>
+      </w:r>
+      <w:r>
+        <w:rPr>
+          <w:rStyle w:val="NormalTok"/>
+        </w:rPr>
+        <w:t xml:space="preserve">$ </w:t>
+      </w:r>
+      <w:r>
+        <w:rPr>
+          <w:rStyle w:val="ExtensionTok"/>
+        </w:rPr>
+        <w:t xml:space="preserve">module</w:t>
+      </w:r>
+      <w:r>
+        <w:rPr>
+          <w:rStyle w:val="NormalTok"/>
+        </w:rPr>
+        <w:t xml:space="preserve"> load calc/2.12.7.1</w:t>
+      </w:r>
+    </w:p>
+    <w:p>
+      <w:pPr>
+        <w:pStyle w:val="FirstParagraph"/>
+      </w:pPr>
+      <w:r>
+        <w:t xml:space="preserve">Now the user should have their own LAYNII module!</w:t>
+      </w:r>
+    </w:p>
+    <w:p>
+      <w:pPr>
+        <w:pStyle w:val="Heading1"/>
+      </w:pPr>
+      <w:bookmarkStart w:id="73" w:name="section-16"/>
+      <w:bookmarkEnd w:id="73"/>
+    </w:p>
+    <w:p>
+      <w:pPr>
+        <w:pStyle w:val="Heading3"/>
+      </w:pPr>
+      <w:bookmarkStart w:id="74" w:name="laynii"/>
       <w:r>
         <w:t xml:space="preserve">LAYNII</w:t>
       </w:r>
-      <w:bookmarkEnd w:id="71"/>
+      <w:bookmarkEnd w:id="74"/>
     </w:p>
     <w:p>
       <w:pPr>
@@ -3800,18 +3928,18 @@
       <w:pPr>
         <w:pStyle w:val="Heading1"/>
       </w:pPr>
-      <w:bookmarkStart w:id="72" w:name="section-16"/>
-      <w:bookmarkEnd w:id="72"/>
+      <w:bookmarkStart w:id="75" w:name="section-17"/>
+      <w:bookmarkEnd w:id="75"/>
     </w:p>
     <w:p>
       <w:pPr>
         <w:pStyle w:val="Heading3"/>
       </w:pPr>
-      <w:bookmarkStart w:id="73" w:name="netcdf-c-base"/>
+      <w:bookmarkStart w:id="76" w:name="netcdf-c-base"/>
       <w:r>
         <w:t xml:space="preserve">netCDF-c-base</w:t>
       </w:r>
-      <w:bookmarkEnd w:id="73"/>
+      <w:bookmarkEnd w:id="76"/>
     </w:p>
     <w:p>
       <w:pPr>
@@ -3823,7 +3951,7 @@
       <w:r>
         <w:t xml:space="preserve"> </w:t>
       </w:r>
-      <w:hyperlink r:id="rId74">
+      <w:hyperlink r:id="rId77">
         <w:r>
           <w:rPr>
             <w:rStyle w:val="Hyperlink"/>
@@ -4058,291 +4186,6 @@
       <w:pPr>
         <w:pStyle w:val="Heading1"/>
       </w:pPr>
-      <w:bookmarkStart w:id="75" w:name="section-17"/>
-      <w:bookmarkEnd w:id="75"/>
-    </w:p>
-    <w:p>
-      <w:pPr>
-        <w:pStyle w:val="Heading3"/>
-      </w:pPr>
-      <w:bookmarkStart w:id="76" w:name="r-4.0.2"/>
-      <w:r>
-        <w:t xml:space="preserve">R-4.0.2</w:t>
-      </w:r>
-      <w:bookmarkEnd w:id="76"/>
-    </w:p>
-    <w:p>
-      <w:pPr>
-        <w:pStyle w:val="FirstParagraph"/>
-      </w:pPr>
-      <w:r>
-        <w:t xml:space="preserve">I built this installer to help users and groups install the newest version of R. R has a lot of dependencies, and this installer should take care of them. This installer is a little bit more involved since R is being installed in different locations. The neat thing that this installer does it automatically generate a module file, and it automatically detects if you have a prior R installation.</w:t>
-      </w:r>
-    </w:p>
-    <w:p>
-      <w:pPr>
-        <w:pStyle w:val="BodyText"/>
-      </w:pPr>
-      <w:r>
-        <w:t xml:space="preserve">You can construct the installer using the following command:</w:t>
-      </w:r>
-    </w:p>
-    <w:p>
-      <w:pPr>
-        <w:pStyle w:val="SourceCode"/>
-      </w:pPr>
-      <w:r>
-        <w:rPr>
-          <w:rStyle w:val="NormalTok"/>
-        </w:rPr>
-        <w:t xml:space="preserve">$ </w:t>
-      </w:r>
-      <w:r>
-        <w:rPr>
-          <w:rStyle w:val="FunctionTok"/>
-        </w:rPr>
-        <w:t xml:space="preserve">tar</w:t>
-      </w:r>
-      <w:r>
-        <w:rPr>
-          <w:rStyle w:val="NormalTok"/>
-        </w:rPr>
-        <w:t xml:space="preserve"> -czvf R-4.0.2_installer.tar.gz R-4.0.2  #=</w:t>
-      </w:r>
-      <w:r>
-        <w:rPr>
-          <w:rStyle w:val="OperatorTok"/>
-        </w:rPr>
-        <w:t xml:space="preserve">&gt;</w:t>
-      </w:r>
-      <w:r>
-        <w:rPr>
-          <w:rStyle w:val="NormalTok"/>
-        </w:rPr>
-        <w:t xml:space="preserve"> Clone installers directory</w:t>
-      </w:r>
-    </w:p>
-    <w:p>
-      <w:pPr>
-        <w:pStyle w:val="FirstParagraph"/>
-      </w:pPr>
-      <w:r>
-        <w:t xml:space="preserve">Then, send the tar file to the user and have them execute the following commands:</w:t>
-      </w:r>
-    </w:p>
-    <w:p>
-      <w:pPr>
-        <w:pStyle w:val="SourceCode"/>
-      </w:pPr>
-      <w:r>
-        <w:rPr>
-          <w:rStyle w:val="NormalTok"/>
-        </w:rPr>
-        <w:t xml:space="preserve">$ </w:t>
-      </w:r>
-      <w:r>
-        <w:rPr>
-          <w:rStyle w:val="FunctionTok"/>
-        </w:rPr>
-        <w:t xml:space="preserve">tar</w:t>
-      </w:r>
-      <w:r>
-        <w:rPr>
-          <w:rStyle w:val="NormalTok"/>
-        </w:rPr>
-        <w:t xml:space="preserve"> -xzvf R-4.0.2_installer.tar.gz</w:t>
-      </w:r>
-      <w:r>
-        <w:br w:type="textWrapping"/>
-      </w:r>
-      <w:r>
-        <w:rPr>
-          <w:rStyle w:val="NormalTok"/>
-        </w:rPr>
-        <w:t xml:space="preserve">$ </w:t>
-      </w:r>
-      <w:r>
-        <w:rPr>
-          <w:rStyle w:val="BuiltInTok"/>
-        </w:rPr>
-        <w:t xml:space="preserve">cd</w:t>
-      </w:r>
-      <w:r>
-        <w:rPr>
-          <w:rStyle w:val="NormalTok"/>
-        </w:rPr>
-        <w:t xml:space="preserve"> R-4.0.2</w:t>
-      </w:r>
-      <w:r>
-        <w:br w:type="textWrapping"/>
-      </w:r>
-      <w:r>
-        <w:rPr>
-          <w:rStyle w:val="NormalTok"/>
-        </w:rPr>
-        <w:t xml:space="preserve">$ </w:t>
-      </w:r>
-      <w:r>
-        <w:rPr>
-          <w:rStyle w:val="FunctionTok"/>
-        </w:rPr>
-        <w:t xml:space="preserve">chmod</w:t>
-      </w:r>
-      <w:r>
-        <w:rPr>
-          <w:rStyle w:val="NormalTok"/>
-        </w:rPr>
-        <w:t xml:space="preserve"> +x INSTALL</w:t>
-      </w:r>
-      <w:r>
-        <w:br w:type="textWrapping"/>
-      </w:r>
-      <w:r>
-        <w:rPr>
-          <w:rStyle w:val="NormalTok"/>
-        </w:rPr>
-        <w:t xml:space="preserve">$ </w:t>
-      </w:r>
-      <w:r>
-        <w:rPr>
-          <w:rStyle w:val="ExtensionTok"/>
-        </w:rPr>
-        <w:t xml:space="preserve">./INSTALL</w:t>
-      </w:r>
-      <w:r>
-        <w:rPr>
-          <w:rStyle w:val="NormalTok"/>
-        </w:rPr>
-        <w:t xml:space="preserve"> /path/to/desired/dir</w:t>
-      </w:r>
-    </w:p>
-    <w:p>
-      <w:pPr>
-        <w:pStyle w:val="FirstParagraph"/>
-      </w:pPr>
-      <w:r>
-        <w:t xml:space="preserve">This scipt will create the</w:t>
-      </w:r>
-      <w:r>
-        <w:t xml:space="preserve"> </w:t>
-      </w:r>
-      <w:r>
-        <w:rPr>
-          <w:rStyle w:val="VerbatimChar"/>
-        </w:rPr>
-        <w:t xml:space="preserve">modules</w:t>
-      </w:r>
-      <w:r>
-        <w:t xml:space="preserve"> </w:t>
-      </w:r>
-      <w:r>
-        <w:t xml:space="preserve">directory under the desired dir. To load the R module, use the following commands:</w:t>
-      </w:r>
-    </w:p>
-    <w:p>
-      <w:pPr>
-        <w:pStyle w:val="SourceCode"/>
-      </w:pPr>
-      <w:r>
-        <w:rPr>
-          <w:rStyle w:val="NormalTok"/>
-        </w:rPr>
-        <w:t xml:space="preserve">$ </w:t>
-      </w:r>
-      <w:r>
-        <w:rPr>
-          <w:rStyle w:val="ExtensionTok"/>
-        </w:rPr>
-        <w:t xml:space="preserve">module</w:t>
-      </w:r>
-      <w:r>
-        <w:rPr>
-          <w:rStyle w:val="NormalTok"/>
-        </w:rPr>
-        <w:t xml:space="preserve"> use /path/to/desired/dir/modules</w:t>
-      </w:r>
-      <w:r>
-        <w:br w:type="textWrapping"/>
-      </w:r>
-      <w:r>
-        <w:rPr>
-          <w:rStyle w:val="NormalTok"/>
-        </w:rPr>
-        <w:t xml:space="preserve">$ </w:t>
-      </w:r>
-      <w:r>
-        <w:rPr>
-          <w:rStyle w:val="ExtensionTok"/>
-        </w:rPr>
-        <w:t xml:space="preserve">module</w:t>
-      </w:r>
-      <w:r>
-        <w:rPr>
-          <w:rStyle w:val="NormalTok"/>
-        </w:rPr>
-        <w:t xml:space="preserve"> load r/4.0.2</w:t>
-      </w:r>
-    </w:p>
-    <w:p>
-      <w:pPr>
-        <w:pStyle w:val="FirstParagraph"/>
-      </w:pPr>
-      <w:r>
-        <w:t xml:space="preserve">Now users can have the newest version of R!</w:t>
-      </w:r>
-    </w:p>
-    <w:p>
-      <w:pPr>
-        <w:pStyle w:val="Heading4"/>
-      </w:pPr>
-      <w:bookmarkStart w:id="77" w:name="update-892020"/>
-      <w:r>
-        <w:t xml:space="preserve">Update 8/9/2020</w:t>
-      </w:r>
-      <w:bookmarkEnd w:id="77"/>
-    </w:p>
-    <w:p>
-      <w:pPr>
-        <w:pStyle w:val="FirstParagraph"/>
-      </w:pPr>
-      <w:r>
-        <w:t xml:space="preserve">The R installer now relies on</w:t>
-      </w:r>
-      <w:r>
-        <w:t xml:space="preserve"> </w:t>
-      </w:r>
-      <w:r>
-        <w:rPr>
-          <w:rStyle w:val="VerbatimChar"/>
-        </w:rPr>
-        <w:t xml:space="preserve">tar.gz</w:t>
-      </w:r>
-      <w:r>
-        <w:t xml:space="preserve"> </w:t>
-      </w:r>
-      <w:r>
-        <w:t xml:space="preserve">files stored in the</w:t>
-      </w:r>
-      <w:r>
-        <w:t xml:space="preserve"> </w:t>
-      </w:r>
-      <w:r>
-        <w:rPr>
-          <w:rStyle w:val="VerbatimChar"/>
-        </w:rPr>
-        <w:t xml:space="preserve">src</w:t>
-      </w:r>
-      <w:r>
-        <w:t xml:space="preserve"> </w:t>
-      </w:r>
-      <w:r>
-        <w:t xml:space="preserve">directory. I did this because the server that I would download the .rpm file from was very unweildy and not very dependable. Therefore, I modified the script to use files already stored on the cluster.</w:t>
-      </w:r>
-    </w:p>
-    <w:p>
-      <w:pPr>
-        <w:pStyle w:val="Heading1"/>
-      </w:pPr>
       <w:bookmarkStart w:id="78" w:name="section-18"/>
       <w:bookmarkEnd w:id="78"/>
     </w:p>
@@ -4350,11 +4193,296 @@
       <w:pPr>
         <w:pStyle w:val="Heading3"/>
       </w:pPr>
-      <w:bookmarkStart w:id="79" w:name="sqlite3"/>
+      <w:bookmarkStart w:id="79" w:name="r-4.0.2"/>
+      <w:r>
+        <w:t xml:space="preserve">R-4.0.2</w:t>
+      </w:r>
+      <w:bookmarkEnd w:id="79"/>
+    </w:p>
+    <w:p>
+      <w:pPr>
+        <w:pStyle w:val="FirstParagraph"/>
+      </w:pPr>
+      <w:r>
+        <w:t xml:space="preserve">I built this installer to help users and groups install the newest version of R. R has a lot of dependencies, and this installer should take care of them. This installer is a little bit more involved since R is being installed in different locations. The neat thing that this installer does it automatically generate a module file, and it automatically detects if you have a prior R installation.</w:t>
+      </w:r>
+    </w:p>
+    <w:p>
+      <w:pPr>
+        <w:pStyle w:val="BodyText"/>
+      </w:pPr>
+      <w:r>
+        <w:t xml:space="preserve">You can construct the installer using the following command:</w:t>
+      </w:r>
+    </w:p>
+    <w:p>
+      <w:pPr>
+        <w:pStyle w:val="SourceCode"/>
+      </w:pPr>
+      <w:r>
+        <w:rPr>
+          <w:rStyle w:val="NormalTok"/>
+        </w:rPr>
+        <w:t xml:space="preserve">$ </w:t>
+      </w:r>
+      <w:r>
+        <w:rPr>
+          <w:rStyle w:val="FunctionTok"/>
+        </w:rPr>
+        <w:t xml:space="preserve">tar</w:t>
+      </w:r>
+      <w:r>
+        <w:rPr>
+          <w:rStyle w:val="NormalTok"/>
+        </w:rPr>
+        <w:t xml:space="preserve"> -czvf R-4.0.2_installer.tar.gz R-4.0.2  #=</w:t>
+      </w:r>
+      <w:r>
+        <w:rPr>
+          <w:rStyle w:val="OperatorTok"/>
+        </w:rPr>
+        <w:t xml:space="preserve">&gt;</w:t>
+      </w:r>
+      <w:r>
+        <w:rPr>
+          <w:rStyle w:val="NormalTok"/>
+        </w:rPr>
+        <w:t xml:space="preserve"> Clone installers directory</w:t>
+      </w:r>
+    </w:p>
+    <w:p>
+      <w:pPr>
+        <w:pStyle w:val="FirstParagraph"/>
+      </w:pPr>
+      <w:r>
+        <w:t xml:space="preserve">Then, send the tar file to the user and have them execute the following commands:</w:t>
+      </w:r>
+    </w:p>
+    <w:p>
+      <w:pPr>
+        <w:pStyle w:val="SourceCode"/>
+      </w:pPr>
+      <w:r>
+        <w:rPr>
+          <w:rStyle w:val="NormalTok"/>
+        </w:rPr>
+        <w:t xml:space="preserve">$ </w:t>
+      </w:r>
+      <w:r>
+        <w:rPr>
+          <w:rStyle w:val="FunctionTok"/>
+        </w:rPr>
+        <w:t xml:space="preserve">tar</w:t>
+      </w:r>
+      <w:r>
+        <w:rPr>
+          <w:rStyle w:val="NormalTok"/>
+        </w:rPr>
+        <w:t xml:space="preserve"> -xzvf R-4.0.2_installer.tar.gz</w:t>
+      </w:r>
+      <w:r>
+        <w:br w:type="textWrapping"/>
+      </w:r>
+      <w:r>
+        <w:rPr>
+          <w:rStyle w:val="NormalTok"/>
+        </w:rPr>
+        <w:t xml:space="preserve">$ </w:t>
+      </w:r>
+      <w:r>
+        <w:rPr>
+          <w:rStyle w:val="BuiltInTok"/>
+        </w:rPr>
+        <w:t xml:space="preserve">cd</w:t>
+      </w:r>
+      <w:r>
+        <w:rPr>
+          <w:rStyle w:val="NormalTok"/>
+        </w:rPr>
+        <w:t xml:space="preserve"> R-4.0.2</w:t>
+      </w:r>
+      <w:r>
+        <w:br w:type="textWrapping"/>
+      </w:r>
+      <w:r>
+        <w:rPr>
+          <w:rStyle w:val="NormalTok"/>
+        </w:rPr>
+        <w:t xml:space="preserve">$ </w:t>
+      </w:r>
+      <w:r>
+        <w:rPr>
+          <w:rStyle w:val="FunctionTok"/>
+        </w:rPr>
+        <w:t xml:space="preserve">chmod</w:t>
+      </w:r>
+      <w:r>
+        <w:rPr>
+          <w:rStyle w:val="NormalTok"/>
+        </w:rPr>
+        <w:t xml:space="preserve"> +x INSTALL</w:t>
+      </w:r>
+      <w:r>
+        <w:br w:type="textWrapping"/>
+      </w:r>
+      <w:r>
+        <w:rPr>
+          <w:rStyle w:val="NormalTok"/>
+        </w:rPr>
+        <w:t xml:space="preserve">$ </w:t>
+      </w:r>
+      <w:r>
+        <w:rPr>
+          <w:rStyle w:val="ExtensionTok"/>
+        </w:rPr>
+        <w:t xml:space="preserve">./INSTALL</w:t>
+      </w:r>
+      <w:r>
+        <w:rPr>
+          <w:rStyle w:val="NormalTok"/>
+        </w:rPr>
+        <w:t xml:space="preserve"> /path/to/desired/dir</w:t>
+      </w:r>
+    </w:p>
+    <w:p>
+      <w:pPr>
+        <w:pStyle w:val="FirstParagraph"/>
+      </w:pPr>
+      <w:r>
+        <w:t xml:space="preserve">This scipt will create the</w:t>
+      </w:r>
+      <w:r>
+        <w:t xml:space="preserve"> </w:t>
+      </w:r>
+      <w:r>
+        <w:rPr>
+          <w:rStyle w:val="VerbatimChar"/>
+        </w:rPr>
+        <w:t xml:space="preserve">modules</w:t>
+      </w:r>
+      <w:r>
+        <w:t xml:space="preserve"> </w:t>
+      </w:r>
+      <w:r>
+        <w:t xml:space="preserve">directory under the desired dir. To load the R module, use the following commands:</w:t>
+      </w:r>
+    </w:p>
+    <w:p>
+      <w:pPr>
+        <w:pStyle w:val="SourceCode"/>
+      </w:pPr>
+      <w:r>
+        <w:rPr>
+          <w:rStyle w:val="NormalTok"/>
+        </w:rPr>
+        <w:t xml:space="preserve">$ </w:t>
+      </w:r>
+      <w:r>
+        <w:rPr>
+          <w:rStyle w:val="ExtensionTok"/>
+        </w:rPr>
+        <w:t xml:space="preserve">module</w:t>
+      </w:r>
+      <w:r>
+        <w:rPr>
+          <w:rStyle w:val="NormalTok"/>
+        </w:rPr>
+        <w:t xml:space="preserve"> use /path/to/desired/dir/modules</w:t>
+      </w:r>
+      <w:r>
+        <w:br w:type="textWrapping"/>
+      </w:r>
+      <w:r>
+        <w:rPr>
+          <w:rStyle w:val="NormalTok"/>
+        </w:rPr>
+        <w:t xml:space="preserve">$ </w:t>
+      </w:r>
+      <w:r>
+        <w:rPr>
+          <w:rStyle w:val="ExtensionTok"/>
+        </w:rPr>
+        <w:t xml:space="preserve">module</w:t>
+      </w:r>
+      <w:r>
+        <w:rPr>
+          <w:rStyle w:val="NormalTok"/>
+        </w:rPr>
+        <w:t xml:space="preserve"> load r/4.0.2</w:t>
+      </w:r>
+    </w:p>
+    <w:p>
+      <w:pPr>
+        <w:pStyle w:val="FirstParagraph"/>
+      </w:pPr>
+      <w:r>
+        <w:t xml:space="preserve">Now users can have the newest version of R!</w:t>
+      </w:r>
+    </w:p>
+    <w:p>
+      <w:pPr>
+        <w:pStyle w:val="Heading4"/>
+      </w:pPr>
+      <w:bookmarkStart w:id="80" w:name="update-892020"/>
+      <w:r>
+        <w:t xml:space="preserve">Update 8/9/2020</w:t>
+      </w:r>
+      <w:bookmarkEnd w:id="80"/>
+    </w:p>
+    <w:p>
+      <w:pPr>
+        <w:pStyle w:val="FirstParagraph"/>
+      </w:pPr>
+      <w:r>
+        <w:t xml:space="preserve">The R installer now relies on</w:t>
+      </w:r>
+      <w:r>
+        <w:t xml:space="preserve"> </w:t>
+      </w:r>
+      <w:r>
+        <w:rPr>
+          <w:rStyle w:val="VerbatimChar"/>
+        </w:rPr>
+        <w:t xml:space="preserve">tar.gz</w:t>
+      </w:r>
+      <w:r>
+        <w:t xml:space="preserve"> </w:t>
+      </w:r>
+      <w:r>
+        <w:t xml:space="preserve">files stored in the</w:t>
+      </w:r>
+      <w:r>
+        <w:t xml:space="preserve"> </w:t>
+      </w:r>
+      <w:r>
+        <w:rPr>
+          <w:rStyle w:val="VerbatimChar"/>
+        </w:rPr>
+        <w:t xml:space="preserve">src</w:t>
+      </w:r>
+      <w:r>
+        <w:t xml:space="preserve"> </w:t>
+      </w:r>
+      <w:r>
+        <w:t xml:space="preserve">directory. I did this because the server that I would download the .rpm file from was very unweildy and not very dependable. Therefore, I modified the script to use files already stored on the cluster.</w:t>
+      </w:r>
+    </w:p>
+    <w:p>
+      <w:pPr>
+        <w:pStyle w:val="Heading1"/>
+      </w:pPr>
+      <w:bookmarkStart w:id="81" w:name="section-19"/>
+      <w:bookmarkEnd w:id="81"/>
+    </w:p>
+    <w:p>
+      <w:pPr>
+        <w:pStyle w:val="Heading3"/>
+      </w:pPr>
+      <w:bookmarkStart w:id="82" w:name="sqlite3"/>
       <w:r>
         <w:t xml:space="preserve">SQLite3</w:t>
       </w:r>
-      <w:bookmarkEnd w:id="79"/>
+      <w:bookmarkEnd w:id="82"/>
     </w:p>
     <w:p>
       <w:pPr>
@@ -4580,11 +4708,11 @@
       <w:pPr>
         <w:pStyle w:val="Heading1"/>
       </w:pPr>
-      <w:bookmarkStart w:id="80" w:name="license"/>
+      <w:bookmarkStart w:id="83" w:name="license"/>
       <w:r>
         <w:t xml:space="preserve">License</w:t>
       </w:r>
-      <w:bookmarkEnd w:id="80"/>
+      <w:bookmarkEnd w:id="83"/>
     </w:p>
     <w:p>
       <w:pPr>
@@ -4598,11 +4726,11 @@
       <w:pPr>
         <w:pStyle w:val="Heading1"/>
       </w:pPr>
-      <w:bookmarkStart w:id="81" w:name="troubleshooting"/>
+      <w:bookmarkStart w:id="84" w:name="troubleshooting"/>
       <w:r>
         <w:t xml:space="preserve">Troubleshooting</w:t>
       </w:r>
-      <w:bookmarkEnd w:id="81"/>
+      <w:bookmarkEnd w:id="84"/>
     </w:p>
     <w:p>
       <w:pPr>

</xml_diff>